<commit_message>
db and doc update
</commit_message>
<xml_diff>
--- a/Documentation/édition/Manuel utilisateur.docx
+++ b/Documentation/édition/Manuel utilisateur.docx
@@ -237,6 +237,11 @@
       </w:r>
     </w:p>
     <w:p>
+      <w:r>
+        <w:t>Le formulaire change en fonction de l’utilisateur.</w:t>
+      </w:r>
+    </w:p>
+    <w:p>
       <w:pPr>
         <w:jc w:val="center"/>
       </w:pPr>
@@ -261,7 +266,7 @@
             <v:path o:extrusionok="f" gradientshapeok="t" o:connecttype="rect"/>
             <o:lock v:ext="edit" aspectratio="t"/>
           </v:shapetype>
-          <v:shape id="_x0000_i1041" type="#_x0000_t75" style="width:284.25pt;height:198.75pt">
+          <v:shape id="_x0000_i1025" type="#_x0000_t75" style="width:284.25pt;height:198.75pt">
             <v:imagedata r:id="rId11" o:title="mu-home"/>
           </v:shape>
         </w:pict>
@@ -278,7 +283,7 @@
       </w:pPr>
       <w:r>
         <w:pict>
-          <v:shape id="_x0000_i1050" type="#_x0000_t75" style="width:397.5pt;height:223.5pt">
+          <v:shape id="_x0000_i1026" type="#_x0000_t75" style="width:397.5pt;height:223.5pt">
             <v:imagedata r:id="rId12" o:title="Sign up"/>
           </v:shape>
         </w:pict>
@@ -288,14 +293,9 @@
       <w:pPr>
         <w:jc w:val="center"/>
       </w:pPr>
-    </w:p>
-    <w:p>
-      <w:pPr>
-        <w:jc w:val="center"/>
-      </w:pPr>
       <w:r>
         <w:pict>
-          <v:shape id="_x0000_i1025" type="#_x0000_t75" style="width:397.5pt;height:222.75pt">
+          <v:shape id="_x0000_i1029" type="#_x0000_t75" style="width:397.5pt;height:222.75pt">
             <v:imagedata r:id="rId13" o:title="Sign in"/>
           </v:shape>
         </w:pict>
@@ -303,28 +303,120 @@
     </w:p>
     <w:p>
       <w:pPr>
-        <w:pStyle w:val="Titre2"/>
+        <w:pStyle w:val="Titre1"/>
       </w:pPr>
       <w:r>
         <w:lastRenderedPageBreak/>
-        <w:t xml:space="preserve">Contraintes – </w:t>
+        <w:t xml:space="preserve">Calories </w:t>
       </w:r>
       <w:proofErr w:type="spellStart"/>
       <w:r>
-        <w:t>Sign</w:t>
+        <w:t>calculator</w:t>
+      </w:r>
+      <w:proofErr w:type="spellEnd"/>
+    </w:p>
+    <w:p>
+      <w:r>
+        <w:pict>
+          <v:shape id="_x0000_i1031" type="#_x0000_t75" style="width:452.25pt;height:254.25pt">
+            <v:imagedata r:id="rId14" o:title="Calories calculator"/>
+          </v:shape>
+        </w:pict>
+      </w:r>
+    </w:p>
+    <w:p/>
+    <w:p>
+      <w:r>
+        <w:t>Lorsque l’on appuie sur le bouton « + », une petite fenêtre apparaît permettant d’ajouter des ingrédients à la liste.</w:t>
+      </w:r>
+    </w:p>
+    <w:p/>
+    <w:p>
+      <w:r>
+        <w:t>Une fois ajoutés, la quantité de chaque ingrédient peut être personnalisé.</w:t>
+      </w:r>
+    </w:p>
+    <w:p/>
+    <w:p>
+      <w:r>
+        <w:t xml:space="preserve">Le bouton « How </w:t>
+      </w:r>
+      <w:proofErr w:type="spellStart"/>
+      <w:r>
+        <w:t>much</w:t>
       </w:r>
       <w:proofErr w:type="spellEnd"/>
       <w:r>
-        <w:t xml:space="preserve"> up</w:t>
+        <w:t xml:space="preserve"> calories ? » permet de voir la quantité de calories contenue dans l’ensemble des ingrédients en fonction de leur quantité et de leur teneur en calories.</w:t>
+      </w:r>
+    </w:p>
+    <w:p/>
+    <w:p>
+      <w:r>
+        <w:t>Calcul pour chaque ingrédient :</w:t>
       </w:r>
     </w:p>
     <w:p>
+      <w:r>
+        <w:t>(</w:t>
+      </w:r>
+      <w:r>
+        <w:rPr>
+          <w:i/>
+        </w:rPr>
+        <w:t>Calories d’un ingrédient pour 100g</w:t>
+      </w:r>
+      <w:r>
+        <w:t xml:space="preserve"> / 100) * </w:t>
+      </w:r>
+      <w:r>
+        <w:rPr>
+          <w:i/>
+        </w:rPr>
+        <w:t>Q</w:t>
+      </w:r>
+      <w:r>
+        <w:rPr>
+          <w:i/>
+        </w:rPr>
+        <w:t>uantité personnalisée</w:t>
+      </w:r>
+    </w:p>
+    <w:p/>
+    <w:p>
+      <w:r>
+        <w:t>Puis la somme totale.</w:t>
+      </w:r>
+    </w:p>
+    <w:p/>
+    <w:p>
+      <w:pPr>
+        <w:pStyle w:val="Titre1"/>
+      </w:pPr>
+      <w:proofErr w:type="spellStart"/>
+      <w:r>
+        <w:lastRenderedPageBreak/>
+        <w:t>Suggest</w:t>
+      </w:r>
+      <w:proofErr w:type="spellEnd"/>
+      <w:r>
+        <w:t xml:space="preserve"> a dish</w:t>
+      </w:r>
       <w:bookmarkStart w:id="0" w:name="_GoBack"/>
       <w:bookmarkEnd w:id="0"/>
     </w:p>
+    <w:p>
+      <w:r>
+        <w:pict>
+          <v:shape id="_x0000_i1034" type="#_x0000_t75" style="width:452.25pt;height:254.25pt">
+            <v:imagedata r:id="rId15" o:title="Suggest a dish"/>
+          </v:shape>
+        </w:pict>
+      </w:r>
+    </w:p>
     <w:sectPr>
-      <w:headerReference w:type="default" r:id="rId14"/>
-      <w:footerReference w:type="default" r:id="rId15"/>
+      <w:headerReference w:type="default" r:id="rId16"/>
+      <w:footerReference w:type="default" r:id="rId17"/>
       <w:pgSz w:w="11906" w:h="16838" w:code="9"/>
       <w:pgMar w:top="1418" w:right="1418" w:bottom="1418" w:left="1418" w:header="720" w:footer="720" w:gutter="0"/>
       <w:cols w:space="720"/>
@@ -447,7 +539,7 @@
               <w:sz w:val="16"/>
               <w:szCs w:val="16"/>
             </w:rPr>
-            <w:t>4</w:t>
+            <w:t>5</w:t>
           </w:r>
           <w:r>
             <w:rPr>
@@ -499,7 +591,7 @@
               <w:sz w:val="16"/>
               <w:szCs w:val="16"/>
             </w:rPr>
-            <w:t>24.03.21</w:t>
+            <w:t>25.03.21</w:t>
           </w:r>
           <w:r>
             <w:rPr>
@@ -4194,6 +4286,15 @@
 </file>
 
 <file path=customXml/item1.xml><?xml version="1.0" encoding="utf-8"?>
+<?mso-contentType ?>
+<FormTemplates xmlns="http://schemas.microsoft.com/sharepoint/v3/contenttype/forms">
+  <Display>DocumentLibraryForm</Display>
+  <Edit>DocumentLibraryForm</Edit>
+  <New>DocumentLibraryForm</New>
+</FormTemplates>
+</file>
+
+<file path=customXml/item2.xml><?xml version="1.0" encoding="utf-8"?>
 <ct:contentTypeSchema xmlns:ct="http://schemas.microsoft.com/office/2006/metadata/contentType" xmlns:ma="http://schemas.microsoft.com/office/2006/metadata/properties/metaAttributes" ct:_="" ma:_="" ma:contentTypeName="Document" ma:contentTypeID="0x0101000B38552FA7D4254E8845977232CFE53B" ma:contentTypeVersion="2" ma:contentTypeDescription="Crée un document." ma:contentTypeScope="" ma:versionID="acac6587a1624531b7bbb5e040fdc0e2">
   <xsd:schema xmlns:xsd="http://www.w3.org/2001/XMLSchema" xmlns:xs="http://www.w3.org/2001/XMLSchema" xmlns:p="http://schemas.microsoft.com/office/2006/metadata/properties" xmlns:ns2="0119da2b-60ce-4773-88fa-ebab2cde1f55" targetNamespace="http://schemas.microsoft.com/office/2006/metadata/properties" ma:root="true" ma:fieldsID="497bc8f796ffcd2b49b56101ba0507db" ns2:_="">
     <xsd:import namespace="0119da2b-60ce-4773-88fa-ebab2cde1f55"/>
@@ -4325,15 +4426,6 @@
 </ct:contentTypeSchema>
 </file>
 
-<file path=customXml/item2.xml><?xml version="1.0" encoding="utf-8"?>
-<?mso-contentType ?>
-<FormTemplates xmlns="http://schemas.microsoft.com/sharepoint/v3/contenttype/forms">
-  <Display>DocumentLibraryForm</Display>
-  <Edit>DocumentLibraryForm</Edit>
-  <New>DocumentLibraryForm</New>
-</FormTemplates>
-</file>
-
 <file path=customXml/item3.xml><?xml version="1.0" encoding="utf-8"?>
 <p:properties xmlns:p="http://schemas.microsoft.com/office/2006/metadata/properties" xmlns:xsi="http://www.w3.org/2001/XMLSchema-instance" xmlns:pc="http://schemas.microsoft.com/office/infopath/2007/PartnerControls">
   <documentManagement/>
@@ -4345,6 +4437,14 @@
 </file>
 
 <file path=customXml/itemProps1.xml><?xml version="1.0" encoding="utf-8"?>
+<ds:datastoreItem xmlns:ds="http://schemas.openxmlformats.org/officeDocument/2006/customXml" ds:itemID="{C3C0D82A-5D77-4930-8043-FB93232D4EC3}">
+  <ds:schemaRefs>
+    <ds:schemaRef ds:uri="http://schemas.microsoft.com/sharepoint/v3/contenttype/forms"/>
+  </ds:schemaRefs>
+</ds:datastoreItem>
+</file>
+
+<file path=customXml/itemProps2.xml><?xml version="1.0" encoding="utf-8"?>
 <ds:datastoreItem xmlns:ds="http://schemas.openxmlformats.org/officeDocument/2006/customXml" ds:itemID="{884A3E52-B6F1-4A6D-876B-680A1FE9CD40}">
   <ds:schemaRefs>
     <ds:schemaRef ds:uri="http://schemas.microsoft.com/office/2006/metadata/contentType"/>
@@ -4362,14 +4462,6 @@
 </ds:datastoreItem>
 </file>
 
-<file path=customXml/itemProps2.xml><?xml version="1.0" encoding="utf-8"?>
-<ds:datastoreItem xmlns:ds="http://schemas.openxmlformats.org/officeDocument/2006/customXml" ds:itemID="{C3C0D82A-5D77-4930-8043-FB93232D4EC3}">
-  <ds:schemaRefs>
-    <ds:schemaRef ds:uri="http://schemas.microsoft.com/sharepoint/v3/contenttype/forms"/>
-  </ds:schemaRefs>
-</ds:datastoreItem>
-</file>
-
 <file path=customXml/itemProps3.xml><?xml version="1.0" encoding="utf-8"?>
 <ds:datastoreItem xmlns:ds="http://schemas.openxmlformats.org/officeDocument/2006/customXml" ds:itemID="{B1DFFEE4-49B1-4AF1-9FFD-BDCB1D4C88F0}">
   <ds:schemaRefs>
@@ -4380,7 +4472,7 @@
 </file>
 
 <file path=customXml/itemProps4.xml><?xml version="1.0" encoding="utf-8"?>
-<ds:datastoreItem xmlns:ds="http://schemas.openxmlformats.org/officeDocument/2006/customXml" ds:itemID="{42273611-CA3E-49B6-87EB-B61C0A8C0CCC}">
+<ds:datastoreItem xmlns:ds="http://schemas.openxmlformats.org/officeDocument/2006/customXml" ds:itemID="{AC2D3702-2348-4326-9D96-D4F3A954F00B}">
   <ds:schemaRefs>
     <ds:schemaRef ds:uri="http://schemas.openxmlformats.org/officeDocument/2006/bibliography"/>
   </ds:schemaRefs>

</xml_diff>